<commit_message>
Diagrama de componentes pronto
</commit_message>
<xml_diff>
--- a/PIMVII.docx
+++ b/PIMVII.docx
@@ -3063,7 +3063,7 @@
           <w:sz w:val="24"/>
           <w:szCs w:val="24"/>
         </w:rPr>
-        <w:t>A arquitetura MVC é atual</w:t>
+        <w:t>A arquitetura MVC é atualmente</w:t>
       </w:r>
       <w:r>
         <w:rPr>
@@ -3079,7 +3079,7 @@
           <w:sz w:val="24"/>
           <w:szCs w:val="24"/>
         </w:rPr>
-        <w:t>menteutilizada em</w:t>
+        <w:t>utilizada em</w:t>
       </w:r>
       <w:r>
         <w:rPr>
@@ -3127,7 +3127,23 @@
           <w:sz w:val="24"/>
           <w:szCs w:val="24"/>
         </w:rPr>
-        <w:t>facilidade de manutenção do software.Observa-se que as camadas View (Visão) e Model (Modelo) comunicam-se através de</w:t>
+        <w:t>facilidade de manutenção do software.</w:t>
+      </w:r>
+      <w:r>
+        <w:rPr>
+          <w:rFonts w:ascii="Times New Roman" w:eastAsia="Times New Roman" w:hAnsi="Times New Roman" w:cs="Times New Roman"/>
+          <w:sz w:val="24"/>
+          <w:szCs w:val="24"/>
+        </w:rPr>
+        <w:t xml:space="preserve"> </w:t>
+      </w:r>
+      <w:r>
+        <w:rPr>
+          <w:rFonts w:ascii="Times New Roman" w:eastAsia="Times New Roman" w:hAnsi="Times New Roman" w:cs="Times New Roman"/>
+          <w:sz w:val="24"/>
+          <w:szCs w:val="24"/>
+        </w:rPr>
+        <w:t>Observa-se que as camadas View (Visão) e Model (Modelo) comunicam-se através de</w:t>
       </w:r>
       <w:r>
         <w:rPr>
@@ -3734,7 +3750,39 @@
           <w:sz w:val="24"/>
           <w:szCs w:val="24"/>
         </w:rPr>
-        <w:t xml:space="preserve">A UML (UnifiedModelingLanguage) – Linguagem de Modelagem Unificada pode ser entendida como uma linguagem de modelagem que segue uma série de padrões aceitos por uma comunidade de engenheiros de software por todo o planeta. Seu início se deu por: Jim Rumbaugh, GradyBooch e Ivar Jacobson na década de 90. A UML é baseada nos conceitos de Orientação a Objetos e que pode ser observado em seus diagramas, que são expressos de forma lógica. </w:t>
+        <w:t>A UML (Unified</w:t>
+      </w:r>
+      <w:r>
+        <w:rPr>
+          <w:rFonts w:ascii="Times New Roman" w:eastAsia="Times New Roman" w:hAnsi="Times New Roman" w:cs="Times New Roman"/>
+          <w:sz w:val="24"/>
+          <w:szCs w:val="24"/>
+        </w:rPr>
+        <w:t xml:space="preserve"> </w:t>
+      </w:r>
+      <w:r>
+        <w:rPr>
+          <w:rFonts w:ascii="Times New Roman" w:eastAsia="Times New Roman" w:hAnsi="Times New Roman" w:cs="Times New Roman"/>
+          <w:sz w:val="24"/>
+          <w:szCs w:val="24"/>
+        </w:rPr>
+        <w:t>Modeling</w:t>
+      </w:r>
+      <w:r>
+        <w:rPr>
+          <w:rFonts w:ascii="Times New Roman" w:eastAsia="Times New Roman" w:hAnsi="Times New Roman" w:cs="Times New Roman"/>
+          <w:sz w:val="24"/>
+          <w:szCs w:val="24"/>
+        </w:rPr>
+        <w:t xml:space="preserve"> </w:t>
+      </w:r>
+      <w:r>
+        <w:rPr>
+          <w:rFonts w:ascii="Times New Roman" w:eastAsia="Times New Roman" w:hAnsi="Times New Roman" w:cs="Times New Roman"/>
+          <w:sz w:val="24"/>
+          <w:szCs w:val="24"/>
+        </w:rPr>
+        <w:t xml:space="preserve">Language) – Linguagem de Modelagem Unificada pode ser entendida como uma linguagem de modelagem que segue uma série de padrões aceitos por uma comunidade de engenheiros de software por todo o planeta. Seu início se deu por: Jim Rumbaugh, GradyBooch e Ivar Jacobson na década de 90. A UML é baseada nos conceitos de Orientação a Objetos e que pode ser observado em seus diagramas, que são expressos de forma lógica. </w:t>
       </w:r>
     </w:p>
     <w:p>
@@ -4082,6 +4130,7 @@
         <w:pStyle w:val="Ttulo2"/>
         <w:keepNext w:val="0"/>
         <w:keepLines w:val="0"/>
+        <w:ind w:left="0" w:firstLine="0"/>
         <w:contextualSpacing w:val="0"/>
       </w:pPr>
     </w:p>
@@ -4092,110 +4141,6 @@
         <w:keepLines w:val="0"/>
         <w:contextualSpacing w:val="0"/>
       </w:pPr>
-    </w:p>
-    <w:p>
-      <w:pPr>
-        <w:pStyle w:val="Ttulo2"/>
-        <w:keepNext w:val="0"/>
-        <w:keepLines w:val="0"/>
-        <w:contextualSpacing w:val="0"/>
-      </w:pPr>
-    </w:p>
-    <w:p>
-      <w:pPr>
-        <w:pStyle w:val="Ttulo2"/>
-        <w:keepNext w:val="0"/>
-        <w:keepLines w:val="0"/>
-        <w:contextualSpacing w:val="0"/>
-      </w:pPr>
-    </w:p>
-    <w:p>
-      <w:pPr>
-        <w:pStyle w:val="Ttulo2"/>
-        <w:keepNext w:val="0"/>
-        <w:keepLines w:val="0"/>
-        <w:contextualSpacing w:val="0"/>
-      </w:pPr>
-    </w:p>
-    <w:p>
-      <w:pPr>
-        <w:pStyle w:val="Ttulo2"/>
-        <w:keepNext w:val="0"/>
-        <w:keepLines w:val="0"/>
-        <w:contextualSpacing w:val="0"/>
-      </w:pPr>
-    </w:p>
-    <w:p>
-      <w:pPr>
-        <w:pStyle w:val="Ttulo2"/>
-        <w:keepNext w:val="0"/>
-        <w:keepLines w:val="0"/>
-        <w:contextualSpacing w:val="0"/>
-      </w:pPr>
-    </w:p>
-    <w:p>
-      <w:pPr>
-        <w:pStyle w:val="Ttulo2"/>
-        <w:keepNext w:val="0"/>
-        <w:keepLines w:val="0"/>
-        <w:contextualSpacing w:val="0"/>
-      </w:pPr>
-    </w:p>
-    <w:p>
-      <w:pPr>
-        <w:pStyle w:val="Ttulo2"/>
-        <w:keepNext w:val="0"/>
-        <w:keepLines w:val="0"/>
-        <w:contextualSpacing w:val="0"/>
-      </w:pPr>
-    </w:p>
-    <w:p>
-      <w:pPr>
-        <w:pStyle w:val="Ttulo2"/>
-        <w:keepNext w:val="0"/>
-        <w:keepLines w:val="0"/>
-        <w:contextualSpacing w:val="0"/>
-      </w:pPr>
-    </w:p>
-    <w:p>
-      <w:pPr>
-        <w:pStyle w:val="Ttulo2"/>
-        <w:keepNext w:val="0"/>
-        <w:keepLines w:val="0"/>
-        <w:contextualSpacing w:val="0"/>
-      </w:pPr>
-    </w:p>
-    <w:p>
-      <w:pPr>
-        <w:pStyle w:val="Ttulo2"/>
-        <w:keepNext w:val="0"/>
-        <w:keepLines w:val="0"/>
-        <w:contextualSpacing w:val="0"/>
-      </w:pPr>
-    </w:p>
-    <w:p>
-      <w:pPr>
-        <w:pStyle w:val="Ttulo2"/>
-        <w:keepNext w:val="0"/>
-        <w:keepLines w:val="0"/>
-        <w:contextualSpacing w:val="0"/>
-      </w:pPr>
-    </w:p>
-    <w:p>
-      <w:pPr>
-        <w:pStyle w:val="Ttulo2"/>
-        <w:keepNext w:val="0"/>
-        <w:keepLines w:val="0"/>
-        <w:contextualSpacing w:val="0"/>
-      </w:pPr>
-    </w:p>
-    <w:p>
-      <w:pPr>
-        <w:pStyle w:val="Ttulo2"/>
-        <w:keepNext w:val="0"/>
-        <w:keepLines w:val="0"/>
-        <w:contextualSpacing w:val="0"/>
-      </w:pPr>
       <w:r>
         <w:t>3.2 DIAGRAMA ENTIDADE-RELACIONAMENTO LOCADORA</w:t>
       </w:r>
@@ -4222,7 +4167,6 @@
           <w:noProof/>
           <w:lang w:eastAsia="pt-BR"/>
         </w:rPr>
-        <w:lastRenderedPageBreak/>
         <w:drawing>
           <wp:inline distT="0" distB="0" distL="0" distR="0">
             <wp:extent cx="5759518" cy="4651265"/>
@@ -4357,6 +4301,7 @@
       <w:bookmarkStart w:id="12" w:name="_2s8eyo1" w:colFirst="0" w:colLast="0"/>
       <w:bookmarkEnd w:id="12"/>
       <w:r>
+        <w:lastRenderedPageBreak/>
         <w:t xml:space="preserve">OBJETOS NECESSÁRIOS À IMPLEMENTAÇÃO </w:t>
       </w:r>
     </w:p>
@@ -4380,7 +4325,6 @@
       <w:bookmarkStart w:id="13" w:name="_17dp8vu" w:colFirst="0" w:colLast="0"/>
       <w:bookmarkEnd w:id="13"/>
       <w:r>
-        <w:lastRenderedPageBreak/>
         <w:t xml:space="preserve">2.2.2 DIAGRAMA DE CLASSES DA ESTRUTURA DE APLICAÇÃO A SER SEGUIDO </w:t>
       </w:r>
     </w:p>
@@ -4601,6 +4545,7 @@
       <w:bookmarkStart w:id="16" w:name="_lnxbz9" w:colFirst="0" w:colLast="0"/>
       <w:bookmarkEnd w:id="16"/>
       <w:r>
+        <w:lastRenderedPageBreak/>
         <w:t xml:space="preserve">2.2.5 DIAGRAMA DE CASO USO ÚNICO </w:t>
       </w:r>
     </w:p>
@@ -4907,19 +4852,6 @@
         </w:rPr>
         <w:t>Cliente:</w:t>
       </w:r>
-      <w:bookmarkStart w:id="21" w:name="_GoBack"/>
-      <w:bookmarkEnd w:id="21"/>
-    </w:p>
-    <w:p>
-      <w:pPr>
-        <w:pStyle w:val="Normal1"/>
-        <w:spacing w:after="0" w:line="360" w:lineRule="auto"/>
-        <w:ind w:firstLine="851"/>
-        <w:jc w:val="both"/>
-        <w:rPr>
-          <w:rFonts w:ascii="Times New Roman" w:hAnsi="Times New Roman" w:cs="Times New Roman"/>
-        </w:rPr>
-      </w:pPr>
       <w:r>
         <w:rPr>
           <w:rFonts w:ascii="Times New Roman" w:eastAsia="Times New Roman" w:hAnsi="Times New Roman" w:cs="Times New Roman"/>
@@ -4927,19 +4859,28 @@
           <w:sz w:val="24"/>
           <w:szCs w:val="24"/>
         </w:rPr>
+        <w:t xml:space="preserve"> escolhe o modelo do veículo, é cadastrado no sistema e precisa ser validado pelo Serasa. </w:t>
+      </w:r>
+    </w:p>
+    <w:p>
+      <w:pPr>
+        <w:pStyle w:val="Normal1"/>
+        <w:spacing w:after="0" w:line="360" w:lineRule="auto"/>
+        <w:ind w:firstLine="851"/>
+        <w:jc w:val="both"/>
+        <w:rPr>
+          <w:rFonts w:ascii="Times New Roman" w:hAnsi="Times New Roman" w:cs="Times New Roman"/>
+        </w:rPr>
+      </w:pPr>
+      <w:r>
+        <w:rPr>
+          <w:rFonts w:ascii="Times New Roman" w:eastAsia="Times New Roman" w:hAnsi="Times New Roman" w:cs="Times New Roman"/>
+          <w:b/>
+          <w:sz w:val="24"/>
+          <w:szCs w:val="24"/>
+        </w:rPr>
         <w:t xml:space="preserve">Locadora (vendedor): </w:t>
       </w:r>
-    </w:p>
-    <w:p>
-      <w:pPr>
-        <w:pStyle w:val="Normal1"/>
-        <w:spacing w:after="0" w:line="360" w:lineRule="auto"/>
-        <w:ind w:firstLine="851"/>
-        <w:jc w:val="both"/>
-        <w:rPr>
-          <w:rFonts w:ascii="Times New Roman" w:hAnsi="Times New Roman" w:cs="Times New Roman"/>
-        </w:rPr>
-      </w:pPr>
       <w:r>
         <w:rPr>
           <w:rFonts w:ascii="Times New Roman" w:eastAsia="Times New Roman" w:hAnsi="Times New Roman" w:cs="Times New Roman"/>
@@ -4947,7 +4888,36 @@
           <w:sz w:val="24"/>
           <w:szCs w:val="24"/>
         </w:rPr>
+        <w:t xml:space="preserve">realiza devolução, locação cadastra os clientes e consulta por veículos disponíveis. </w:t>
+      </w:r>
+    </w:p>
+    <w:p>
+      <w:pPr>
+        <w:pStyle w:val="Normal1"/>
+        <w:spacing w:after="0" w:line="360" w:lineRule="auto"/>
+        <w:ind w:firstLine="851"/>
+        <w:jc w:val="both"/>
+        <w:rPr>
+          <w:rFonts w:ascii="Times New Roman" w:hAnsi="Times New Roman" w:cs="Times New Roman"/>
+        </w:rPr>
+      </w:pPr>
+      <w:r>
+        <w:rPr>
+          <w:rFonts w:ascii="Times New Roman" w:eastAsia="Times New Roman" w:hAnsi="Times New Roman" w:cs="Times New Roman"/>
+          <w:b/>
+          <w:sz w:val="24"/>
+          <w:szCs w:val="24"/>
+        </w:rPr>
         <w:t xml:space="preserve">Serasa: </w:t>
+      </w:r>
+      <w:r>
+        <w:rPr>
+          <w:rFonts w:ascii="Times New Roman" w:eastAsia="Times New Roman" w:hAnsi="Times New Roman" w:cs="Times New Roman"/>
+          <w:b/>
+          <w:sz w:val="24"/>
+          <w:szCs w:val="24"/>
+        </w:rPr>
+        <w:t>responsável por validar o cliente com base nos seus dados pessoais.</w:t>
       </w:r>
     </w:p>
     <w:p>
@@ -4958,6 +4928,7 @@
         <w:jc w:val="both"/>
       </w:pPr>
       <w:r>
+        <w:lastRenderedPageBreak/>
         <w:br/>
       </w:r>
       <w:r>
@@ -4971,8 +4942,8 @@
         <w:ind w:firstLine="851"/>
         <w:jc w:val="both"/>
       </w:pPr>
-      <w:bookmarkStart w:id="22" w:name="_z337ya" w:colFirst="0" w:colLast="0"/>
-      <w:bookmarkEnd w:id="22"/>
+      <w:bookmarkStart w:id="21" w:name="_z337ya" w:colFirst="0" w:colLast="0"/>
+      <w:bookmarkEnd w:id="21"/>
       <w:r>
         <w:t xml:space="preserve">2.2.9 DIAGRAMA DE ATIVIDADES </w:t>
       </w:r>
@@ -5007,16 +4978,7 @@
           <w:sz w:val="24"/>
           <w:szCs w:val="24"/>
         </w:rPr>
-        <w:t xml:space="preserve">O Diagrama de atividade é um diagrama referenciado pela Linguagem de Modelagem Unificada (UML), e representa os fluxos conduzidos por processamentos. É essencialmente um gráfico de fluxo, mostrando o fluxo de controle de uma atividade para </w:t>
-      </w:r>
-      <w:r>
-        <w:rPr>
-          <w:rFonts w:ascii="Times New Roman" w:eastAsia="Times New Roman" w:hAnsi="Times New Roman" w:cs="Times New Roman"/>
-          <w:sz w:val="24"/>
-          <w:szCs w:val="24"/>
-        </w:rPr>
-        <w:lastRenderedPageBreak/>
-        <w:t>outra. Comumente isso envolve a modelagem das etapas sequenciais em um processo computacional.</w:t>
+        <w:t>O Diagrama de atividade é um diagrama referenciado pela Linguagem de Modelagem Unificada (UML), e representa os fluxos conduzidos por processamentos. É essencialmente um gráfico de fluxo, mostrando o fluxo de controle de uma atividade para outra. Comumente isso envolve a modelagem das etapas sequenciais em um processo computacional.</w:t>
       </w:r>
     </w:p>
     <w:p>
@@ -5126,8 +5088,8 @@
         <w:ind w:firstLine="851"/>
         <w:jc w:val="both"/>
       </w:pPr>
-      <w:bookmarkStart w:id="23" w:name="_3j2qqm3" w:colFirst="0" w:colLast="0"/>
-      <w:bookmarkEnd w:id="23"/>
+      <w:bookmarkStart w:id="22" w:name="_3j2qqm3" w:colFirst="0" w:colLast="0"/>
+      <w:bookmarkEnd w:id="22"/>
       <w:r>
         <w:t xml:space="preserve">2.2.10 DIAGRAMA DE DISTRIBUIÇÃO </w:t>
       </w:r>
@@ -5139,69 +5101,106 @@
         <w:ind w:firstLine="851"/>
         <w:jc w:val="both"/>
       </w:pPr>
-      <w:bookmarkStart w:id="24" w:name="_1y810tw" w:colFirst="0" w:colLast="0"/>
+      <w:bookmarkStart w:id="23" w:name="_1y810tw" w:colFirst="0" w:colLast="0"/>
+      <w:bookmarkEnd w:id="23"/>
+      <w:r>
+        <w:t>2.2.11 DIAGRAMA DE IMPLANTAÇÃO</w:t>
+      </w:r>
+    </w:p>
+    <w:p>
+      <w:pPr>
+        <w:pStyle w:val="Normal1"/>
+        <w:spacing w:after="0" w:line="360" w:lineRule="auto"/>
+        <w:ind w:firstLine="851"/>
+        <w:jc w:val="both"/>
+        <w:rPr>
+          <w:rFonts w:ascii="Times New Roman" w:hAnsi="Times New Roman" w:cs="Times New Roman"/>
+        </w:rPr>
+      </w:pPr>
+      <w:r>
+        <w:rPr>
+          <w:rFonts w:ascii="Times New Roman" w:eastAsia="Times New Roman" w:hAnsi="Times New Roman" w:cs="Times New Roman"/>
+          <w:sz w:val="24"/>
+          <w:szCs w:val="24"/>
+        </w:rPr>
+        <w:t>O diagrama de distribuição ou implantação representa a configuração e a arquitetura do sistema em que estarão ligados os respectivos componentes. O diagrama de distribuição, ou de implantação, mostra como os componentes são configurados para execução, em “nós” de processamento. Um diagrama de implantação representa a topologia física do sistema e, opcionalmente, os componentes que são executados nessa topologia. Pode-se dizer que esse diagrama apresenta um mapeamento entre os componentes de software e o hardware utilizado pelo sistema.</w:t>
+      </w:r>
+    </w:p>
+    <w:p>
+      <w:pPr>
+        <w:pStyle w:val="Normal1"/>
+        <w:spacing w:after="0" w:line="360" w:lineRule="auto"/>
+        <w:ind w:firstLine="851"/>
+        <w:jc w:val="both"/>
+        <w:rPr>
+          <w:rFonts w:ascii="Times New Roman" w:hAnsi="Times New Roman" w:cs="Times New Roman"/>
+        </w:rPr>
+      </w:pPr>
+    </w:p>
+    <w:p>
+      <w:pPr>
+        <w:pStyle w:val="Normal1"/>
+        <w:spacing w:after="0" w:line="360" w:lineRule="auto"/>
+        <w:ind w:firstLine="851"/>
+        <w:jc w:val="both"/>
+        <w:rPr>
+          <w:rFonts w:ascii="Times New Roman" w:eastAsia="Times New Roman" w:hAnsi="Times New Roman" w:cs="Times New Roman"/>
+          <w:sz w:val="24"/>
+          <w:szCs w:val="24"/>
+        </w:rPr>
+      </w:pPr>
+      <w:r>
+        <w:rPr>
+          <w:rFonts w:ascii="Times New Roman" w:eastAsia="Times New Roman" w:hAnsi="Times New Roman" w:cs="Times New Roman"/>
+          <w:b/>
+          <w:sz w:val="24"/>
+          <w:szCs w:val="24"/>
+        </w:rPr>
+        <w:lastRenderedPageBreak/>
+        <w:t>2.O diagrama de distribuição mostra a arquitetura física da aplicação, mostrando o que deve ser instalado em cada camada física</w:t>
+      </w:r>
+      <w:r>
+        <w:rPr>
+          <w:rFonts w:ascii="Times New Roman" w:eastAsia="Times New Roman" w:hAnsi="Times New Roman" w:cs="Times New Roman"/>
+          <w:sz w:val="24"/>
+          <w:szCs w:val="24"/>
+        </w:rPr>
+        <w:t>.</w:t>
+      </w:r>
+    </w:p>
+    <w:p>
+      <w:pPr>
+        <w:pStyle w:val="Normal1"/>
+        <w:spacing w:after="0" w:line="360" w:lineRule="auto"/>
+        <w:ind w:firstLine="851"/>
+        <w:jc w:val="both"/>
+        <w:rPr>
+          <w:rFonts w:ascii="Times New Roman" w:eastAsia="Times New Roman" w:hAnsi="Times New Roman" w:cs="Times New Roman"/>
+          <w:sz w:val="24"/>
+          <w:szCs w:val="24"/>
+        </w:rPr>
+      </w:pPr>
+      <w:r>
+        <w:rPr>
+          <w:rFonts w:ascii="Times New Roman" w:eastAsia="Times New Roman" w:hAnsi="Times New Roman" w:cs="Times New Roman"/>
+          <w:sz w:val="24"/>
+          <w:szCs w:val="24"/>
+        </w:rPr>
+        <w:t>A máquina responsável por rodar o sistema de locação de veículos, terá a configuração mínima de 4Gb de RAM, processador sexta geração I3 e SSD de 250Gb.</w:t>
+      </w:r>
+    </w:p>
+    <w:p>
+      <w:pPr>
+        <w:pStyle w:val="Normal1"/>
+        <w:spacing w:after="0" w:line="360" w:lineRule="auto"/>
+        <w:ind w:firstLine="851"/>
+        <w:jc w:val="both"/>
+        <w:rPr>
+          <w:rFonts w:ascii="Times New Roman" w:hAnsi="Times New Roman" w:cs="Times New Roman"/>
+        </w:rPr>
+      </w:pPr>
+      <w:bookmarkStart w:id="24" w:name="_GoBack"/>
       <w:bookmarkEnd w:id="24"/>
-      <w:r>
-        <w:t>2.2.11 DIAGRAMA DE IMPLANTAÇÃO</w:t>
-      </w:r>
-    </w:p>
-    <w:p>
-      <w:pPr>
-        <w:pStyle w:val="Normal1"/>
-        <w:spacing w:after="0" w:line="360" w:lineRule="auto"/>
-        <w:ind w:firstLine="851"/>
-        <w:jc w:val="both"/>
-        <w:rPr>
-          <w:rFonts w:ascii="Times New Roman" w:hAnsi="Times New Roman" w:cs="Times New Roman"/>
-        </w:rPr>
-      </w:pPr>
-      <w:r>
-        <w:rPr>
-          <w:rFonts w:ascii="Times New Roman" w:eastAsia="Times New Roman" w:hAnsi="Times New Roman" w:cs="Times New Roman"/>
-          <w:sz w:val="24"/>
-          <w:szCs w:val="24"/>
-        </w:rPr>
-        <w:t>O diagrama de distribuição ou implantação representa a configuração e a arquitetura do sistema em que estarão ligados os respectivos componentes. O diagrama de distribuição, ou de implantação, mostra como os componentes são configurados para execução, em “nós” de processamento. Um diagrama de implantação representa a topologia física do sistema e, opcionalmente, os componentes que são executados nessa topologia. Pode-se dizer que esse diagrama apresenta um mapeamento entre os componentes de software e o hardware utilizado pelo sistema.</w:t>
-      </w:r>
-    </w:p>
-    <w:p>
-      <w:pPr>
-        <w:pStyle w:val="Normal1"/>
-        <w:spacing w:after="0" w:line="360" w:lineRule="auto"/>
-        <w:ind w:firstLine="851"/>
-        <w:jc w:val="both"/>
-        <w:rPr>
-          <w:rFonts w:ascii="Times New Roman" w:hAnsi="Times New Roman" w:cs="Times New Roman"/>
-        </w:rPr>
-      </w:pPr>
-    </w:p>
-    <w:p>
-      <w:pPr>
-        <w:pStyle w:val="Normal1"/>
-        <w:spacing w:after="0" w:line="360" w:lineRule="auto"/>
-        <w:ind w:firstLine="851"/>
-        <w:jc w:val="both"/>
-        <w:rPr>
-          <w:rFonts w:ascii="Times New Roman" w:hAnsi="Times New Roman" w:cs="Times New Roman"/>
-        </w:rPr>
-      </w:pPr>
-      <w:r>
-        <w:rPr>
-          <w:rFonts w:ascii="Times New Roman" w:eastAsia="Times New Roman" w:hAnsi="Times New Roman" w:cs="Times New Roman"/>
-          <w:b/>
-          <w:sz w:val="24"/>
-          <w:szCs w:val="24"/>
-        </w:rPr>
-        <w:t>2.O diagrama de distribuição mostra a arquitetura física da aplicação, mostrando o que deve ser instalado em cada camada física</w:t>
-      </w:r>
-      <w:r>
-        <w:rPr>
-          <w:rFonts w:ascii="Times New Roman" w:eastAsia="Times New Roman" w:hAnsi="Times New Roman" w:cs="Times New Roman"/>
-          <w:sz w:val="24"/>
-          <w:szCs w:val="24"/>
-        </w:rPr>
-        <w:t>.</w:t>
-      </w:r>
     </w:p>
     <w:p>
       <w:pPr>
@@ -5680,6 +5679,7 @@
           <w:sz w:val="24"/>
           <w:szCs w:val="24"/>
         </w:rPr>
+        <w:lastRenderedPageBreak/>
         <w:t xml:space="preserve"> MALDONADO</w:t>
       </w:r>
       <w:r>
@@ -5913,7 +5913,6 @@
           <w:sz w:val="24"/>
           <w:szCs w:val="24"/>
         </w:rPr>
-        <w:lastRenderedPageBreak/>
         <w:tab/>
       </w:r>
     </w:p>
@@ -7107,7 +7106,7 @@
     <w:lsdException w:name="Table Web 2" w:semiHidden="1" w:unhideWhenUsed="1"/>
     <w:lsdException w:name="Table Web 3" w:semiHidden="1" w:unhideWhenUsed="1"/>
     <w:lsdException w:name="Balloon Text" w:semiHidden="1" w:unhideWhenUsed="1"/>
-    <w:lsdException w:name="Table Grid" w:semiHidden="1" w:uiPriority="59" w:unhideWhenUsed="1"/>
+    <w:lsdException w:name="Table Grid" w:uiPriority="59"/>
     <w:lsdException w:name="Table Theme" w:semiHidden="1" w:unhideWhenUsed="1"/>
     <w:lsdException w:name="Placeholder Text" w:semiHidden="1"/>
     <w:lsdException w:name="No Spacing" w:uiPriority="1" w:qFormat="1"/>
@@ -7931,7 +7930,7 @@
 </file>
 
 <file path=customXml/itemProps1.xml><?xml version="1.0" encoding="utf-8"?>
-<ds:datastoreItem xmlns:ds="http://schemas.openxmlformats.org/officeDocument/2006/customXml" ds:itemID="{08A1C1A2-4317-4640-B8F5-D9264A49FFA8}">
+<ds:datastoreItem xmlns:ds="http://schemas.openxmlformats.org/officeDocument/2006/customXml" ds:itemID="{F46F9F9F-8CF7-4717-8C97-BADAE6C2709D}">
   <ds:schemaRefs>
     <ds:schemaRef ds:uri="http://schemas.openxmlformats.org/officeDocument/2006/bibliography"/>
   </ds:schemaRefs>

</xml_diff>